<commit_message>
Jenkings has been updated
</commit_message>
<xml_diff>
--- a/jenkins/guide.docx
+++ b/jenkins/guide.docx
@@ -1,6 +1,6 @@
 
 <file path=word/document.xml><?xml version="1.0" encoding="utf-8"?>
-<w:document xmlns:o="urn:schemas-microsoft-com:office:office" xmlns:r="http://schemas.openxmlformats.org/officeDocument/2006/relationships" xmlns:v="urn:schemas-microsoft-com:vml" xmlns:w="http://schemas.openxmlformats.org/wordprocessingml/2006/main" xmlns:w10="urn:schemas-microsoft-com:office:word" xmlns:wp="http://schemas.openxmlformats.org/drawingml/2006/wordprocessingDrawing">
+<w:document xmlns:o="urn:schemas-microsoft-com:office:office" xmlns:r="http://schemas.openxmlformats.org/officeDocument/2006/relationships" xmlns:v="urn:schemas-microsoft-com:vml" xmlns:w="http://schemas.openxmlformats.org/wordprocessingml/2006/main" xmlns:w10="urn:schemas-microsoft-com:office:word" xmlns:wp="http://schemas.openxmlformats.org/drawingml/2006/wordprocessingDrawing" xmlns:wps="http://schemas.microsoft.com/office/word/2010/wordprocessingShape" xmlns:wpg="http://schemas.microsoft.com/office/word/2010/wordprocessingGroup" xmlns:mc="http://schemas.openxmlformats.org/markup-compatibility/2006" xmlns:wp14="http://schemas.microsoft.com/office/word/2010/wordprocessingDrawing" xmlns:w14="http://schemas.microsoft.com/office/word/2010/wordml" mc:Ignorable="w14 wp14">
   <w:body>
     <w:p>
       <w:pPr>
@@ -432,10 +432,324 @@
     <w:p>
       <w:pPr>
         <w:pStyle w:val="PreformattedText"/>
-        <w:rPr/>
-      </w:pPr>
-      <w:r>
-        <w:rPr/>
+        <w:pBdr>
+          <w:bottom w:val="double" w:sz="2" w:space="2" w:color="000000"/>
+        </w:pBdr>
+        <w:rPr/>
+      </w:pPr>
+      <w:r>
+        <w:rPr/>
+      </w:r>
+    </w:p>
+    <w:p>
+      <w:pPr>
+        <w:pStyle w:val="PreformattedText"/>
+        <w:rPr/>
+      </w:pPr>
+      <w:r>
+        <w:rPr/>
+        <w:t>I have updated something in March 10 2018</w:t>
+      </w:r>
+    </w:p>
+    <w:p>
+      <w:pPr>
+        <w:pStyle w:val="PreformattedText"/>
+        <w:rPr/>
+      </w:pPr>
+      <w:r>
+        <w:rPr/>
+      </w:r>
+    </w:p>
+    <w:p>
+      <w:pPr>
+        <w:pStyle w:val="PreformattedText"/>
+        <w:rPr/>
+      </w:pPr>
+      <w:r>
+        <w:rPr/>
+        <w:t xml:space="preserve">I really enjoied while developing this </w:t>
+      </w:r>
+    </w:p>
+    <w:p>
+      <w:pPr>
+        <w:pStyle w:val="PreformattedText"/>
+        <w:rPr/>
+      </w:pPr>
+      <w:r>
+        <w:rPr/>
+      </w:r>
+    </w:p>
+    <w:p>
+      <w:pPr>
+        <w:pStyle w:val="PreformattedText"/>
+        <w:rPr/>
+      </w:pPr>
+      <w:hyperlink r:id="rId2">
+        <w:r>
+          <w:rPr>
+            <w:rStyle w:val="InternetLink"/>
+          </w:rPr>
+          <w:t>https://devops4solutions.com/ci-cd-jenkins-php/</w:t>
+        </w:r>
+      </w:hyperlink>
+    </w:p>
+    <w:p>
+      <w:pPr>
+        <w:pStyle w:val="PreformattedText"/>
+        <w:rPr/>
+      </w:pPr>
+      <w:r>
+        <w:rPr/>
+      </w:r>
+    </w:p>
+    <w:p>
+      <w:pPr>
+        <w:pStyle w:val="PreformattedText"/>
+        <w:rPr/>
+      </w:pPr>
+      <w:r>
+        <w:rPr/>
+        <w:t xml:space="preserve">Follow this articlels for CI/CD development method </w:t>
+      </w:r>
+    </w:p>
+    <w:p>
+      <w:pPr>
+        <w:pStyle w:val="PreformattedText"/>
+        <w:rPr/>
+      </w:pPr>
+      <w:r>
+        <w:rPr/>
+      </w:r>
+    </w:p>
+    <w:p>
+      <w:pPr>
+        <w:pStyle w:val="PreformattedText"/>
+        <w:rPr/>
+      </w:pPr>
+      <w:r>
+        <w:rPr/>
+        <w:t xml:space="preserve">While installing jenkins on centos I get some error which I was unable to start jenkins due to file permission I set the the folder owner of jenkins </w:t>
+      </w:r>
+    </w:p>
+    <w:p>
+      <w:pPr>
+        <w:pStyle w:val="PreformattedText"/>
+        <w:rPr/>
+      </w:pPr>
+      <w:r>
+        <w:rPr/>
+      </w:r>
+    </w:p>
+    <w:p>
+      <w:pPr>
+        <w:pStyle w:val="PreformattedText"/>
+        <w:rPr/>
+      </w:pPr>
+      <w:hyperlink r:id="rId3">
+        <w:r>
+          <w:rPr>
+            <w:rStyle w:val="InternetLink"/>
+          </w:rPr>
+          <w:t>https://forum.manjaro.org/t/jenkins-cant-install-shows-permission-denied/41192</w:t>
+        </w:r>
+      </w:hyperlink>
+    </w:p>
+    <w:p>
+      <w:pPr>
+        <w:pStyle w:val="PreformattedText"/>
+        <w:rPr/>
+      </w:pPr>
+      <w:r>
+        <w:rPr/>
+      </w:r>
+    </w:p>
+    <w:p>
+      <w:pPr>
+        <w:pStyle w:val="PreformattedText"/>
+        <w:rPr/>
+      </w:pPr>
+      <w:hyperlink r:id="rId4">
+        <w:r>
+          <w:rPr>
+            <w:rStyle w:val="InternetLink"/>
+          </w:rPr>
+          <w:t>https://support.cloudbees.com/hc/en-us/articles/215281717-Jenkins-fails-to-start-with-JNA-error</w:t>
+        </w:r>
+      </w:hyperlink>
+    </w:p>
+    <w:p>
+      <w:pPr>
+        <w:pStyle w:val="PreformattedText"/>
+        <w:rPr/>
+      </w:pPr>
+      <w:r>
+        <w:rPr/>
+      </w:r>
+    </w:p>
+    <w:p>
+      <w:pPr>
+        <w:pStyle w:val="PreformattedText"/>
+        <w:rPr/>
+      </w:pPr>
+      <w:r>
+        <w:rPr/>
+        <w:t>chown -R jenkins /var/lib/jenkins</w:t>
+      </w:r>
+    </w:p>
+    <w:p>
+      <w:pPr>
+        <w:pStyle w:val="PreformattedText"/>
+        <w:rPr/>
+      </w:pPr>
+      <w:r>
+        <w:rPr/>
+      </w:r>
+    </w:p>
+    <w:p>
+      <w:pPr>
+        <w:pStyle w:val="PreformattedText"/>
+        <w:rPr/>
+      </w:pPr>
+      <w:r>
+        <w:rPr/>
+      </w:r>
+    </w:p>
+    <w:p>
+      <w:pPr>
+        <w:pStyle w:val="PreformattedText"/>
+        <w:rPr/>
+      </w:pPr>
+      <w:r>
+        <w:rPr/>
+      </w:r>
+    </w:p>
+    <w:p>
+      <w:pPr>
+        <w:pStyle w:val="PreformattedText"/>
+        <w:rPr/>
+      </w:pPr>
+      <w:r>
+        <w:rPr/>
+      </w:r>
+    </w:p>
+    <w:p>
+      <w:pPr>
+        <w:pStyle w:val="PreformattedText"/>
+        <w:rPr/>
+      </w:pPr>
+      <w:r>
+        <w:rPr/>
+        <w:t xml:space="preserve">1. Some important things </w:t>
+      </w:r>
+    </w:p>
+    <w:p>
+      <w:pPr>
+        <w:pStyle w:val="PreformattedText"/>
+        <w:numPr>
+          <w:ilvl w:val="0"/>
+          <w:numId w:val="1"/>
+        </w:numPr>
+        <w:rPr/>
+      </w:pPr>
+      <w:r>
+        <w:rPr/>
+        <w:t>Generate SSH Key Gen in ubuntu or centos which required to upload the files and folder after genkins sucessfully built things</w:t>
+      </w:r>
+    </w:p>
+    <w:p>
+      <w:pPr>
+        <w:pStyle w:val="PreformattedText"/>
+        <w:numPr>
+          <w:ilvl w:val="0"/>
+          <w:numId w:val="1"/>
+        </w:numPr>
+        <w:rPr>
+          <w:rFonts w:ascii="Lato;sans-serif" w:hAnsi="Lato;sans-serif"/>
+          <w:b w:val="false"/>
+          <w:i w:val="false"/>
+          <w:caps w:val="false"/>
+          <w:smallCaps w:val="false"/>
+          <w:color w:val="2B2B2B"/>
+          <w:spacing w:val="0"/>
+          <w:sz w:val="24"/>
+        </w:rPr>
+      </w:pPr>
+      <w:r>
+        <w:rPr>
+          <w:rFonts w:ascii="Lato;sans-serif" w:hAnsi="Lato;sans-serif"/>
+          <w:b w:val="false"/>
+          <w:i w:val="false"/>
+          <w:caps w:val="false"/>
+          <w:smallCaps w:val="false"/>
+          <w:color w:val="2B2B2B"/>
+          <w:spacing w:val="0"/>
+          <w:sz w:val="24"/>
+        </w:rPr>
+        <w:t>Step 3. Go to Manage Jenkins → Configure System → Publish over SSH</w:t>
+      </w:r>
+    </w:p>
+    <w:p>
+      <w:pPr>
+        <w:pStyle w:val="PreformattedText"/>
+        <w:numPr>
+          <w:ilvl w:val="0"/>
+          <w:numId w:val="1"/>
+        </w:numPr>
+        <w:rPr>
+          <w:rFonts w:ascii="Lato;sans-serif" w:hAnsi="Lato;sans-serif"/>
+          <w:b w:val="false"/>
+          <w:i w:val="false"/>
+          <w:caps w:val="false"/>
+          <w:smallCaps w:val="false"/>
+          <w:color w:val="2B2B2B"/>
+          <w:spacing w:val="0"/>
+          <w:sz w:val="24"/>
+        </w:rPr>
+      </w:pPr>
+      <w:r>
+        <w:rPr>
+          <w:rFonts w:ascii="Lato;sans-serif" w:hAnsi="Lato;sans-serif"/>
+          <w:b w:val="false"/>
+          <w:i w:val="false"/>
+          <w:caps w:val="false"/>
+          <w:smallCaps w:val="false"/>
+          <w:color w:val="2B2B2B"/>
+          <w:spacing w:val="0"/>
+          <w:sz w:val="24"/>
+        </w:rPr>
+        <w:t xml:space="preserve">See third phase image </w:t>
+      </w:r>
+    </w:p>
+    <w:p>
+      <w:pPr>
+        <w:pStyle w:val="PreformattedText"/>
+        <w:numPr>
+          <w:ilvl w:val="0"/>
+          <w:numId w:val="1"/>
+        </w:numPr>
+        <w:rPr>
+          <w:rFonts w:ascii="Lato;sans-serif" w:hAnsi="Lato;sans-serif"/>
+          <w:b w:val="false"/>
+          <w:i w:val="false"/>
+          <w:caps w:val="false"/>
+          <w:smallCaps w:val="false"/>
+          <w:color w:val="2B2B2B"/>
+          <w:spacing w:val="0"/>
+          <w:sz w:val="24"/>
+        </w:rPr>
+      </w:pPr>
+      <w:r>
+        <w:rPr>
+          <w:rFonts w:ascii="Lato;sans-serif" w:hAnsi="Lato;sans-serif"/>
+          <w:b w:val="false"/>
+          <w:i w:val="false"/>
+          <w:caps w:val="false"/>
+          <w:smallCaps w:val="false"/>
+          <w:color w:val="2B2B2B"/>
+          <w:spacing w:val="0"/>
+          <w:sz w:val="24"/>
+        </w:rPr>
+        <w:t xml:space="preserve">See fifth phase </w:t>
       </w:r>
     </w:p>
     <w:p>
@@ -463,18 +777,285 @@
       <w:pgNumType w:fmt="decimal"/>
       <w:formProt w:val="false"/>
       <w:textDirection w:val="lrTb"/>
+      <w:docGrid w:type="default" w:linePitch="240" w:charSpace="4294961151"/>
     </w:sectPr>
   </w:body>
 </w:document>
 </file>
 
+<file path=word/numbering.xml><?xml version="1.0" encoding="utf-8"?>
+<w:numbering xmlns:w="http://schemas.openxmlformats.org/wordprocessingml/2006/main" xmlns:o="urn:schemas-microsoft-com:office:office" xmlns:r="http://schemas.openxmlformats.org/officeDocument/2006/relationships" xmlns:v="urn:schemas-microsoft-com:vml">
+  <w:abstractNum w:abstractNumId="1">
+    <w:lvl w:ilvl="0">
+      <w:start w:val="1"/>
+      <w:numFmt w:val="bullet"/>
+      <w:lvlText w:val=""/>
+      <w:lvlJc w:val="left"/>
+      <w:pPr>
+        <w:tabs>
+          <w:tab w:val="num" w:pos="720"/>
+        </w:tabs>
+        <w:ind w:left="720" w:hanging="360"/>
+      </w:pPr>
+      <w:rPr>
+        <w:rFonts w:ascii="Symbol" w:hAnsi="Symbol" w:cs="Symbol" w:hint="default"/>
+      </w:rPr>
+    </w:lvl>
+    <w:lvl w:ilvl="1">
+      <w:start w:val="1"/>
+      <w:numFmt w:val="bullet"/>
+      <w:lvlText w:val=""/>
+      <w:lvlJc w:val="left"/>
+      <w:pPr>
+        <w:tabs>
+          <w:tab w:val="num" w:pos="1080"/>
+        </w:tabs>
+        <w:ind w:left="1080" w:hanging="360"/>
+      </w:pPr>
+      <w:rPr>
+        <w:rFonts w:ascii="Symbol" w:hAnsi="Symbol" w:cs="Symbol" w:hint="default"/>
+      </w:rPr>
+    </w:lvl>
+    <w:lvl w:ilvl="2">
+      <w:start w:val="1"/>
+      <w:numFmt w:val="bullet"/>
+      <w:lvlText w:val=""/>
+      <w:lvlJc w:val="left"/>
+      <w:pPr>
+        <w:tabs>
+          <w:tab w:val="num" w:pos="1440"/>
+        </w:tabs>
+        <w:ind w:left="1440" w:hanging="360"/>
+      </w:pPr>
+      <w:rPr>
+        <w:rFonts w:ascii="Symbol" w:hAnsi="Symbol" w:cs="Symbol" w:hint="default"/>
+      </w:rPr>
+    </w:lvl>
+    <w:lvl w:ilvl="3">
+      <w:start w:val="1"/>
+      <w:numFmt w:val="bullet"/>
+      <w:lvlText w:val=""/>
+      <w:lvlJc w:val="left"/>
+      <w:pPr>
+        <w:tabs>
+          <w:tab w:val="num" w:pos="1800"/>
+        </w:tabs>
+        <w:ind w:left="1800" w:hanging="360"/>
+      </w:pPr>
+      <w:rPr>
+        <w:rFonts w:ascii="Symbol" w:hAnsi="Symbol" w:cs="Symbol" w:hint="default"/>
+      </w:rPr>
+    </w:lvl>
+    <w:lvl w:ilvl="4">
+      <w:start w:val="1"/>
+      <w:numFmt w:val="bullet"/>
+      <w:lvlText w:val=""/>
+      <w:lvlJc w:val="left"/>
+      <w:pPr>
+        <w:tabs>
+          <w:tab w:val="num" w:pos="2160"/>
+        </w:tabs>
+        <w:ind w:left="2160" w:hanging="360"/>
+      </w:pPr>
+      <w:rPr>
+        <w:rFonts w:ascii="Symbol" w:hAnsi="Symbol" w:cs="Symbol" w:hint="default"/>
+      </w:rPr>
+    </w:lvl>
+    <w:lvl w:ilvl="5">
+      <w:start w:val="1"/>
+      <w:numFmt w:val="bullet"/>
+      <w:lvlText w:val=""/>
+      <w:lvlJc w:val="left"/>
+      <w:pPr>
+        <w:tabs>
+          <w:tab w:val="num" w:pos="2520"/>
+        </w:tabs>
+        <w:ind w:left="2520" w:hanging="360"/>
+      </w:pPr>
+      <w:rPr>
+        <w:rFonts w:ascii="Symbol" w:hAnsi="Symbol" w:cs="Symbol" w:hint="default"/>
+      </w:rPr>
+    </w:lvl>
+    <w:lvl w:ilvl="6">
+      <w:start w:val="1"/>
+      <w:numFmt w:val="bullet"/>
+      <w:lvlText w:val=""/>
+      <w:lvlJc w:val="left"/>
+      <w:pPr>
+        <w:tabs>
+          <w:tab w:val="num" w:pos="2880"/>
+        </w:tabs>
+        <w:ind w:left="2880" w:hanging="360"/>
+      </w:pPr>
+      <w:rPr>
+        <w:rFonts w:ascii="Symbol" w:hAnsi="Symbol" w:cs="Symbol" w:hint="default"/>
+      </w:rPr>
+    </w:lvl>
+    <w:lvl w:ilvl="7">
+      <w:start w:val="1"/>
+      <w:numFmt w:val="bullet"/>
+      <w:lvlText w:val=""/>
+      <w:lvlJc w:val="left"/>
+      <w:pPr>
+        <w:tabs>
+          <w:tab w:val="num" w:pos="3240"/>
+        </w:tabs>
+        <w:ind w:left="3240" w:hanging="360"/>
+      </w:pPr>
+      <w:rPr>
+        <w:rFonts w:ascii="Symbol" w:hAnsi="Symbol" w:cs="Symbol" w:hint="default"/>
+      </w:rPr>
+    </w:lvl>
+    <w:lvl w:ilvl="8">
+      <w:start w:val="1"/>
+      <w:numFmt w:val="bullet"/>
+      <w:lvlText w:val=""/>
+      <w:lvlJc w:val="left"/>
+      <w:pPr>
+        <w:tabs>
+          <w:tab w:val="num" w:pos="3600"/>
+        </w:tabs>
+        <w:ind w:left="3600" w:hanging="360"/>
+      </w:pPr>
+      <w:rPr>
+        <w:rFonts w:ascii="Symbol" w:hAnsi="Symbol" w:cs="Symbol" w:hint="default"/>
+      </w:rPr>
+    </w:lvl>
+  </w:abstractNum>
+  <w:abstractNum w:abstractNumId="2">
+    <w:lvl w:ilvl="0">
+      <w:start w:val="1"/>
+      <w:numFmt w:val="none"/>
+      <w:suff w:val="nothing"/>
+      <w:lvlText w:val=""/>
+      <w:lvlJc w:val="left"/>
+      <w:pPr>
+        <w:tabs>
+          <w:tab w:val="num" w:pos="432"/>
+        </w:tabs>
+        <w:ind w:left="432" w:hanging="432"/>
+      </w:pPr>
+    </w:lvl>
+    <w:lvl w:ilvl="1">
+      <w:start w:val="1"/>
+      <w:numFmt w:val="none"/>
+      <w:suff w:val="nothing"/>
+      <w:lvlText w:val=""/>
+      <w:lvlJc w:val="left"/>
+      <w:pPr>
+        <w:tabs>
+          <w:tab w:val="num" w:pos="576"/>
+        </w:tabs>
+        <w:ind w:left="576" w:hanging="576"/>
+      </w:pPr>
+    </w:lvl>
+    <w:lvl w:ilvl="2">
+      <w:start w:val="1"/>
+      <w:numFmt w:val="none"/>
+      <w:suff w:val="nothing"/>
+      <w:lvlText w:val=""/>
+      <w:lvlJc w:val="left"/>
+      <w:pPr>
+        <w:tabs>
+          <w:tab w:val="num" w:pos="720"/>
+        </w:tabs>
+        <w:ind w:left="720" w:hanging="720"/>
+      </w:pPr>
+    </w:lvl>
+    <w:lvl w:ilvl="3">
+      <w:start w:val="1"/>
+      <w:numFmt w:val="none"/>
+      <w:suff w:val="nothing"/>
+      <w:lvlText w:val=""/>
+      <w:lvlJc w:val="left"/>
+      <w:pPr>
+        <w:tabs>
+          <w:tab w:val="num" w:pos="864"/>
+        </w:tabs>
+        <w:ind w:left="864" w:hanging="864"/>
+      </w:pPr>
+    </w:lvl>
+    <w:lvl w:ilvl="4">
+      <w:start w:val="1"/>
+      <w:numFmt w:val="none"/>
+      <w:suff w:val="nothing"/>
+      <w:lvlText w:val=""/>
+      <w:lvlJc w:val="left"/>
+      <w:pPr>
+        <w:tabs>
+          <w:tab w:val="num" w:pos="1008"/>
+        </w:tabs>
+        <w:ind w:left="1008" w:hanging="1008"/>
+      </w:pPr>
+    </w:lvl>
+    <w:lvl w:ilvl="5">
+      <w:start w:val="1"/>
+      <w:numFmt w:val="none"/>
+      <w:suff w:val="nothing"/>
+      <w:lvlText w:val=""/>
+      <w:lvlJc w:val="left"/>
+      <w:pPr>
+        <w:tabs>
+          <w:tab w:val="num" w:pos="1152"/>
+        </w:tabs>
+        <w:ind w:left="1152" w:hanging="1152"/>
+      </w:pPr>
+    </w:lvl>
+    <w:lvl w:ilvl="6">
+      <w:start w:val="1"/>
+      <w:numFmt w:val="none"/>
+      <w:suff w:val="nothing"/>
+      <w:lvlText w:val=""/>
+      <w:lvlJc w:val="left"/>
+      <w:pPr>
+        <w:tabs>
+          <w:tab w:val="num" w:pos="1296"/>
+        </w:tabs>
+        <w:ind w:left="1296" w:hanging="1296"/>
+      </w:pPr>
+    </w:lvl>
+    <w:lvl w:ilvl="7">
+      <w:start w:val="1"/>
+      <w:numFmt w:val="none"/>
+      <w:suff w:val="nothing"/>
+      <w:lvlText w:val=""/>
+      <w:lvlJc w:val="left"/>
+      <w:pPr>
+        <w:tabs>
+          <w:tab w:val="num" w:pos="1440"/>
+        </w:tabs>
+        <w:ind w:left="1440" w:hanging="1440"/>
+      </w:pPr>
+    </w:lvl>
+    <w:lvl w:ilvl="8">
+      <w:start w:val="1"/>
+      <w:numFmt w:val="none"/>
+      <w:suff w:val="nothing"/>
+      <w:lvlText w:val=""/>
+      <w:lvlJc w:val="left"/>
+      <w:pPr>
+        <w:tabs>
+          <w:tab w:val="num" w:pos="1584"/>
+        </w:tabs>
+        <w:ind w:left="1584" w:hanging="1584"/>
+      </w:pPr>
+    </w:lvl>
+  </w:abstractNum>
+  <w:num w:numId="1">
+    <w:abstractNumId w:val="1"/>
+  </w:num>
+  <w:num w:numId="2">
+    <w:abstractNumId w:val="2"/>
+  </w:num>
+</w:numbering>
+</file>
+
 <file path=word/styles.xml><?xml version="1.0" encoding="utf-8"?>
-<w:styles xmlns:w="http://schemas.openxmlformats.org/wordprocessingml/2006/main">
+<w:styles xmlns:w="http://schemas.openxmlformats.org/wordprocessingml/2006/main" xmlns:w14="http://schemas.microsoft.com/office/word/2010/wordml" xmlns:mc="http://schemas.openxmlformats.org/markup-compatibility/2006" mc:Ignorable="w14">
   <w:docDefaults>
     <w:rPrDefault>
       <w:rPr>
         <w:rFonts w:ascii="Liberation Serif" w:hAnsi="Liberation Serif" w:eastAsia="Droid Sans Fallback" w:cs="FreeSans"/>
-        <w:sz w:val="24"/>
         <w:szCs w:val="24"/>
         <w:lang w:val="en-US" w:eastAsia="zh-CN" w:bidi="hi-IN"/>
       </w:rPr>
@@ -485,22 +1066,39 @@
   </w:docDefaults>
   <w:style w:type="paragraph" w:styleId="Normal">
     <w:name w:val="Normal"/>
+    <w:qFormat/>
     <w:pPr>
       <w:widowControl w:val="false"/>
       <w:suppressAutoHyphens w:val="true"/>
+      <w:bidi w:val="0"/>
+      <w:jc w:val="left"/>
     </w:pPr>
     <w:rPr>
       <w:rFonts w:ascii="Liberation Serif" w:hAnsi="Liberation Serif" w:eastAsia="Droid Sans Fallback" w:cs="FreeSans"/>
-      <w:color w:val="auto"/>
+      <w:color w:val="00000A"/>
       <w:sz w:val="24"/>
       <w:szCs w:val="24"/>
       <w:lang w:val="en-US" w:eastAsia="zh-CN" w:bidi="hi-IN"/>
     </w:rPr>
   </w:style>
+  <w:style w:type="character" w:styleId="InternetLink">
+    <w:name w:val="Internet Link"/>
+    <w:rPr>
+      <w:color w:val="000080"/>
+      <w:u w:val="single"/>
+      <w:lang w:val="zxx" w:eastAsia="zxx" w:bidi="zxx"/>
+    </w:rPr>
+  </w:style>
+  <w:style w:type="character" w:styleId="NumberingSymbols">
+    <w:name w:val="Numbering Symbols"/>
+    <w:qFormat/>
+    <w:rPr/>
+  </w:style>
   <w:style w:type="paragraph" w:styleId="Heading">
     <w:name w:val="Heading"/>
     <w:basedOn w:val="Normal"/>
     <w:next w:val="TextBody"/>
+    <w:qFormat/>
     <w:pPr>
       <w:keepNext/>
       <w:spacing w:before="240" w:after="120"/>
@@ -512,7 +1110,7 @@
     </w:rPr>
   </w:style>
   <w:style w:type="paragraph" w:styleId="TextBody">
-    <w:name w:val="Text Body"/>
+    <w:name w:val="Body Text"/>
     <w:basedOn w:val="Normal"/>
     <w:pPr>
       <w:spacing w:lineRule="auto" w:line="288" w:before="0" w:after="140"/>
@@ -530,6 +1128,7 @@
   <w:style w:type="paragraph" w:styleId="Caption">
     <w:name w:val="Caption"/>
     <w:basedOn w:val="Normal"/>
+    <w:qFormat/>
     <w:pPr>
       <w:suppressLineNumbers/>
       <w:spacing w:before="120" w:after="120"/>
@@ -545,6 +1144,7 @@
   <w:style w:type="paragraph" w:styleId="Index">
     <w:name w:val="Index"/>
     <w:basedOn w:val="Normal"/>
+    <w:qFormat/>
     <w:pPr>
       <w:suppressLineNumbers/>
     </w:pPr>
@@ -555,6 +1155,7 @@
   <w:style w:type="paragraph" w:styleId="PreformattedText">
     <w:name w:val="Preformatted Text"/>
     <w:basedOn w:val="Normal"/>
+    <w:qFormat/>
     <w:pPr>
       <w:spacing w:before="0" w:after="0"/>
     </w:pPr>

</xml_diff>